<commit_message>
Updates to bit operations/test
</commit_message>
<xml_diff>
--- a/MatlabLanguageSamples/Matlab/bitshift/bitshift.docx
+++ b/MatlabLanguageSamples/Matlab/bitshift/bitshift.docx
@@ -1,6 +1,6 @@
 
 <file path=word/document.xml><?xml version="1.0" encoding="utf-8"?>
-<w:document xmlns:wpc="http://schemas.microsoft.com/office/word/2010/wordprocessingCanvas" xmlns:mc="http://schemas.openxmlformats.org/markup-compatibility/2006" xmlns:o="urn:schemas-microsoft-com:office:office" xmlns:r="http://schemas.openxmlformats.org/officeDocument/2006/relationships" xmlns:m="http://schemas.openxmlformats.org/officeDocument/2006/math" xmlns:v="urn:schemas-microsoft-com:vml" xmlns:wp14="http://schemas.microsoft.com/office/word/2010/wordprocessingDrawing" xmlns:wp="http://schemas.openxmlformats.org/drawingml/2006/wordprocessingDrawing" xmlns:w10="urn:schemas-microsoft-com:office:word" xmlns:w="http://schemas.openxmlformats.org/wordprocessingml/2006/main" xmlns:w14="http://schemas.microsoft.com/office/word/2010/wordml" xmlns:w15="http://schemas.microsoft.com/office/word/2012/wordml" xmlns:wpg="http://schemas.microsoft.com/office/word/2010/wordprocessingGroup" xmlns:wpi="http://schemas.microsoft.com/office/word/2010/wordprocessingInk" xmlns:wne="http://schemas.microsoft.com/office/word/2006/wordml" xmlns:wps="http://schemas.microsoft.com/office/word/2010/wordprocessingShape" mc:Ignorable="w14 w15 wp14">
+<w:document xmlns:wpc="http://schemas.microsoft.com/office/word/2010/wordprocessingCanvas" xmlns:cx="http://schemas.microsoft.com/office/drawing/2014/chartex" xmlns:cx1="http://schemas.microsoft.com/office/drawing/2015/9/8/chartex" xmlns:cx2="http://schemas.microsoft.com/office/drawing/2015/10/21/chartex" xmlns:cx3="http://schemas.microsoft.com/office/drawing/2016/5/9/chartex" xmlns:cx4="http://schemas.microsoft.com/office/drawing/2016/5/10/chartex" xmlns:cx5="http://schemas.microsoft.com/office/drawing/2016/5/11/chartex" xmlns:cx6="http://schemas.microsoft.com/office/drawing/2016/5/12/chartex" xmlns:cx7="http://schemas.microsoft.com/office/drawing/2016/5/13/chartex" xmlns:cx8="http://schemas.microsoft.com/office/drawing/2016/5/14/chartex" xmlns:mc="http://schemas.openxmlformats.org/markup-compatibility/2006" xmlns:aink="http://schemas.microsoft.com/office/drawing/2016/ink" xmlns:am3d="http://schemas.microsoft.com/office/drawing/2017/model3d" xmlns:o="urn:schemas-microsoft-com:office:office" xmlns:oel="http://schemas.microsoft.com/office/2019/extlst" xmlns:r="http://schemas.openxmlformats.org/officeDocument/2006/relationships" xmlns:m="http://schemas.openxmlformats.org/officeDocument/2006/math" xmlns:v="urn:schemas-microsoft-com:vml" xmlns:wp14="http://schemas.microsoft.com/office/word/2010/wordprocessingDrawing" xmlns:wp="http://schemas.openxmlformats.org/drawingml/2006/wordprocessingDrawing" xmlns:w10="urn:schemas-microsoft-com:office:word" xmlns:w="http://schemas.openxmlformats.org/wordprocessingml/2006/main" xmlns:w14="http://schemas.microsoft.com/office/word/2010/wordml" xmlns:w15="http://schemas.microsoft.com/office/word/2012/wordml" xmlns:w16cex="http://schemas.microsoft.com/office/word/2018/wordml/cex" xmlns:w16cid="http://schemas.microsoft.com/office/word/2016/wordml/cid" xmlns:w16="http://schemas.microsoft.com/office/word/2018/wordml" xmlns:w16du="http://schemas.microsoft.com/office/word/2023/wordml/word16du" xmlns:w16sdtdh="http://schemas.microsoft.com/office/word/2020/wordml/sdtdatahash" xmlns:w16se="http://schemas.microsoft.com/office/word/2015/wordml/symex" xmlns:wpg="http://schemas.microsoft.com/office/word/2010/wordprocessingGroup" xmlns:wpi="http://schemas.microsoft.com/office/word/2010/wordprocessingInk" xmlns:wne="http://schemas.microsoft.com/office/word/2006/wordml" xmlns:wps="http://schemas.microsoft.com/office/word/2010/wordprocessingShape" mc:Ignorable="w14 w15 w16se w16cid w16 w16cex w16sdtdh w16du wp14">
   <w:body>
     <w:p>
       <w:r>
@@ -336,10 +336,7 @@
         </w:tc>
       </w:tr>
     </w:tbl>
-    <w:p>
-      <w:bookmarkStart w:id="0" w:name="_GoBack"/>
-      <w:bookmarkEnd w:id="0"/>
-    </w:p>
+    <w:p/>
     <w:p>
       <w:r>
         <w:t>Example 2 (uint8)</w:t>
@@ -1597,13 +1594,7 @@
     <w:p/>
     <w:p>
       <w:r>
-        <w:t xml:space="preserve">Example </w:t>
-      </w:r>
-      <w:r>
-        <w:t>5</w:t>
-      </w:r>
-      <w:r>
-        <w:t xml:space="preserve"> (int16)</w:t>
+        <w:t>Example 5 (int16)</w:t>
       </w:r>
     </w:p>
     <w:tbl>
@@ -2173,13 +2164,7 @@
     <w:p/>
     <w:p>
       <w:r>
-        <w:t xml:space="preserve">Example </w:t>
-      </w:r>
-      <w:r>
-        <w:t>6</w:t>
-      </w:r>
-      <w:r>
-        <w:t xml:space="preserve"> (int16)</w:t>
+        <w:t>Example 6 (int16)</w:t>
       </w:r>
     </w:p>
     <w:tbl>
@@ -3522,6 +3507,350 @@
       </w:tr>
     </w:tbl>
     <w:p/>
+    <w:p>
+      <w:r>
+        <w:t xml:space="preserve">Example </w:t>
+      </w:r>
+      <w:r>
+        <w:t>8</w:t>
+      </w:r>
+      <w:r>
+        <w:t xml:space="preserve"> (uint8)</w:t>
+      </w:r>
+    </w:p>
+    <w:tbl>
+      <w:tblPr>
+        <w:tblStyle w:val="TableGrid"/>
+        <w:tblW w:w="0" w:type="auto"/>
+        <w:tblLook w:val="04A0" w:firstRow="1" w:lastRow="0" w:firstColumn="1" w:lastColumn="0" w:noHBand="0" w:noVBand="1"/>
+      </w:tblPr>
+      <w:tblGrid>
+        <w:gridCol w:w="1795"/>
+        <w:gridCol w:w="723"/>
+        <w:gridCol w:w="724"/>
+        <w:gridCol w:w="724"/>
+        <w:gridCol w:w="724"/>
+        <w:gridCol w:w="723"/>
+        <w:gridCol w:w="724"/>
+        <w:gridCol w:w="724"/>
+        <w:gridCol w:w="724"/>
+        <w:gridCol w:w="251"/>
+        <w:gridCol w:w="1514"/>
+      </w:tblGrid>
+      <w:tr>
+        <w:tc>
+          <w:tcPr>
+            <w:tcW w:w="1795" w:type="dxa"/>
+          </w:tcPr>
+          <w:p/>
+        </w:tc>
+        <w:tc>
+          <w:tcPr>
+            <w:tcW w:w="723" w:type="dxa"/>
+          </w:tcPr>
+          <w:p/>
+        </w:tc>
+        <w:tc>
+          <w:tcPr>
+            <w:tcW w:w="724" w:type="dxa"/>
+          </w:tcPr>
+          <w:p/>
+        </w:tc>
+        <w:tc>
+          <w:tcPr>
+            <w:tcW w:w="724" w:type="dxa"/>
+          </w:tcPr>
+          <w:p/>
+        </w:tc>
+        <w:tc>
+          <w:tcPr>
+            <w:tcW w:w="724" w:type="dxa"/>
+          </w:tcPr>
+          <w:p/>
+        </w:tc>
+        <w:tc>
+          <w:tcPr>
+            <w:tcW w:w="723" w:type="dxa"/>
+          </w:tcPr>
+          <w:p/>
+        </w:tc>
+        <w:tc>
+          <w:tcPr>
+            <w:tcW w:w="724" w:type="dxa"/>
+          </w:tcPr>
+          <w:p/>
+        </w:tc>
+        <w:tc>
+          <w:tcPr>
+            <w:tcW w:w="724" w:type="dxa"/>
+          </w:tcPr>
+          <w:p/>
+        </w:tc>
+        <w:tc>
+          <w:tcPr>
+            <w:tcW w:w="724" w:type="dxa"/>
+          </w:tcPr>
+          <w:p/>
+        </w:tc>
+        <w:tc>
+          <w:tcPr>
+            <w:tcW w:w="251" w:type="dxa"/>
+            <w:shd w:val="clear" w:color="auto" w:fill="A6A6A6" w:themeFill="background1" w:themeFillShade="A6"/>
+          </w:tcPr>
+          <w:p/>
+        </w:tc>
+        <w:tc>
+          <w:tcPr>
+            <w:tcW w:w="1514" w:type="dxa"/>
+          </w:tcPr>
+          <w:p>
+            <w:pPr>
+              <w:jc w:val="center"/>
+              <w:rPr>
+                <w:b/>
+              </w:rPr>
+            </w:pPr>
+            <w:r>
+              <w:rPr>
+                <w:b/>
+              </w:rPr>
+              <w:t>Decimal</w:t>
+            </w:r>
+          </w:p>
+        </w:tc>
+      </w:tr>
+      <w:tr>
+        <w:tc>
+          <w:tcPr>
+            <w:tcW w:w="1795" w:type="dxa"/>
+          </w:tcPr>
+          <w:p>
+            <w:r>
+              <w:t>X</w:t>
+            </w:r>
+          </w:p>
+        </w:tc>
+        <w:tc>
+          <w:tcPr>
+            <w:tcW w:w="723" w:type="dxa"/>
+          </w:tcPr>
+          <w:p>
+            <w:r>
+              <w:t>0</w:t>
+            </w:r>
+          </w:p>
+        </w:tc>
+        <w:tc>
+          <w:tcPr>
+            <w:tcW w:w="724" w:type="dxa"/>
+          </w:tcPr>
+          <w:p>
+            <w:r>
+              <w:t>0</w:t>
+            </w:r>
+          </w:p>
+        </w:tc>
+        <w:tc>
+          <w:tcPr>
+            <w:tcW w:w="724" w:type="dxa"/>
+          </w:tcPr>
+          <w:p>
+            <w:r>
+              <w:t>0</w:t>
+            </w:r>
+          </w:p>
+        </w:tc>
+        <w:tc>
+          <w:tcPr>
+            <w:tcW w:w="724" w:type="dxa"/>
+          </w:tcPr>
+          <w:p>
+            <w:r>
+              <w:t>1</w:t>
+            </w:r>
+          </w:p>
+        </w:tc>
+        <w:tc>
+          <w:tcPr>
+            <w:tcW w:w="723" w:type="dxa"/>
+          </w:tcPr>
+          <w:p>
+            <w:r>
+              <w:t>1</w:t>
+            </w:r>
+          </w:p>
+        </w:tc>
+        <w:tc>
+          <w:tcPr>
+            <w:tcW w:w="724" w:type="dxa"/>
+          </w:tcPr>
+          <w:p>
+            <w:r>
+              <w:t>1</w:t>
+            </w:r>
+          </w:p>
+        </w:tc>
+        <w:tc>
+          <w:tcPr>
+            <w:tcW w:w="724" w:type="dxa"/>
+          </w:tcPr>
+          <w:p>
+            <w:r>
+              <w:t>0</w:t>
+            </w:r>
+          </w:p>
+        </w:tc>
+        <w:tc>
+          <w:tcPr>
+            <w:tcW w:w="724" w:type="dxa"/>
+          </w:tcPr>
+          <w:p>
+            <w:r>
+              <w:t>0</w:t>
+            </w:r>
+          </w:p>
+        </w:tc>
+        <w:tc>
+          <w:tcPr>
+            <w:tcW w:w="251" w:type="dxa"/>
+            <w:shd w:val="clear" w:color="auto" w:fill="A6A6A6" w:themeFill="background1" w:themeFillShade="A6"/>
+          </w:tcPr>
+          <w:p/>
+        </w:tc>
+        <w:tc>
+          <w:tcPr>
+            <w:tcW w:w="1514" w:type="dxa"/>
+          </w:tcPr>
+          <w:p>
+            <w:pPr>
+              <w:jc w:val="center"/>
+            </w:pPr>
+            <w:r>
+              <w:t>28</w:t>
+            </w:r>
+          </w:p>
+        </w:tc>
+      </w:tr>
+      <w:tr>
+        <w:tc>
+          <w:tcPr>
+            <w:tcW w:w="1795" w:type="dxa"/>
+          </w:tcPr>
+          <w:p>
+            <w:r>
+              <w:t xml:space="preserve">Y = X </w:t>
+            </w:r>
+            <w:r>
+              <w:t>&gt;&gt;</w:t>
+            </w:r>
+            <w:r>
+              <w:t xml:space="preserve"> 2</w:t>
+            </w:r>
+          </w:p>
+        </w:tc>
+        <w:tc>
+          <w:tcPr>
+            <w:tcW w:w="723" w:type="dxa"/>
+          </w:tcPr>
+          <w:p>
+            <w:r>
+              <w:t>0</w:t>
+            </w:r>
+          </w:p>
+        </w:tc>
+        <w:tc>
+          <w:tcPr>
+            <w:tcW w:w="724" w:type="dxa"/>
+          </w:tcPr>
+          <w:p>
+            <w:r>
+              <w:t>0</w:t>
+            </w:r>
+          </w:p>
+        </w:tc>
+        <w:tc>
+          <w:tcPr>
+            <w:tcW w:w="724" w:type="dxa"/>
+          </w:tcPr>
+          <w:p>
+            <w:r>
+              <w:t>0</w:t>
+            </w:r>
+          </w:p>
+        </w:tc>
+        <w:tc>
+          <w:tcPr>
+            <w:tcW w:w="724" w:type="dxa"/>
+          </w:tcPr>
+          <w:p>
+            <w:r>
+              <w:t>0</w:t>
+            </w:r>
+          </w:p>
+        </w:tc>
+        <w:tc>
+          <w:tcPr>
+            <w:tcW w:w="723" w:type="dxa"/>
+          </w:tcPr>
+          <w:p>
+            <w:r>
+              <w:t>0</w:t>
+            </w:r>
+          </w:p>
+        </w:tc>
+        <w:tc>
+          <w:tcPr>
+            <w:tcW w:w="724" w:type="dxa"/>
+          </w:tcPr>
+          <w:p>
+            <w:r>
+              <w:t>1</w:t>
+            </w:r>
+          </w:p>
+        </w:tc>
+        <w:tc>
+          <w:tcPr>
+            <w:tcW w:w="724" w:type="dxa"/>
+          </w:tcPr>
+          <w:p>
+            <w:r>
+              <w:t>1</w:t>
+            </w:r>
+          </w:p>
+        </w:tc>
+        <w:tc>
+          <w:tcPr>
+            <w:tcW w:w="724" w:type="dxa"/>
+          </w:tcPr>
+          <w:p>
+            <w:r>
+              <w:t>1</w:t>
+            </w:r>
+          </w:p>
+        </w:tc>
+        <w:tc>
+          <w:tcPr>
+            <w:tcW w:w="251" w:type="dxa"/>
+            <w:shd w:val="clear" w:color="auto" w:fill="A6A6A6" w:themeFill="background1" w:themeFillShade="A6"/>
+          </w:tcPr>
+          <w:p/>
+        </w:tc>
+        <w:tc>
+          <w:tcPr>
+            <w:tcW w:w="1514" w:type="dxa"/>
+          </w:tcPr>
+          <w:p>
+            <w:pPr>
+              <w:jc w:val="center"/>
+            </w:pPr>
+            <w:r>
+              <w:t>7</w:t>
+            </w:r>
+          </w:p>
+        </w:tc>
+      </w:tr>
+    </w:tbl>
+    <w:p/>
     <w:p/>
     <w:p/>
     <w:sectPr>
@@ -3535,7 +3864,7 @@
 </file>
 
 <file path=word/styles.xml><?xml version="1.0" encoding="utf-8"?>
-<w:styles xmlns:mc="http://schemas.openxmlformats.org/markup-compatibility/2006" xmlns:r="http://schemas.openxmlformats.org/officeDocument/2006/relationships" xmlns:w="http://schemas.openxmlformats.org/wordprocessingml/2006/main" xmlns:w14="http://schemas.microsoft.com/office/word/2010/wordml" xmlns:w15="http://schemas.microsoft.com/office/word/2012/wordml" mc:Ignorable="w14 w15">
+<w:styles xmlns:mc="http://schemas.openxmlformats.org/markup-compatibility/2006" xmlns:r="http://schemas.openxmlformats.org/officeDocument/2006/relationships" xmlns:w="http://schemas.openxmlformats.org/wordprocessingml/2006/main" xmlns:w14="http://schemas.microsoft.com/office/word/2010/wordml" xmlns:w15="http://schemas.microsoft.com/office/word/2012/wordml" xmlns:w16cex="http://schemas.microsoft.com/office/word/2018/wordml/cex" xmlns:w16cid="http://schemas.microsoft.com/office/word/2016/wordml/cid" xmlns:w16="http://schemas.microsoft.com/office/word/2018/wordml" xmlns:w16du="http://schemas.microsoft.com/office/word/2023/wordml/word16du" xmlns:w16sdtdh="http://schemas.microsoft.com/office/word/2020/wordml/sdtdatahash" xmlns:w16se="http://schemas.microsoft.com/office/word/2015/wordml/symex" mc:Ignorable="w14 w15 w16se w16cid w16 w16cex w16sdtdh w16du">
   <w:docDefaults>
     <w:rPrDefault>
       <w:rPr>
@@ -3551,7 +3880,7 @@
       </w:pPr>
     </w:pPrDefault>
   </w:docDefaults>
-  <w:latentStyles w:defLockedState="0" w:defUIPriority="99" w:defSemiHidden="0" w:defUnhideWhenUsed="0" w:defQFormat="0" w:count="371">
+  <w:latentStyles w:defLockedState="0" w:defUIPriority="99" w:defSemiHidden="0" w:defUnhideWhenUsed="0" w:defQFormat="0" w:count="376">
     <w:lsdException w:name="Normal" w:uiPriority="0" w:qFormat="1"/>
     <w:lsdException w:name="heading 1" w:uiPriority="9" w:qFormat="1"/>
     <w:lsdException w:name="heading 2" w:semiHidden="1" w:uiPriority="9" w:unhideWhenUsed="1" w:qFormat="1"/>
@@ -3923,6 +4252,11 @@
     <w:lsdException w:name="List Table 5 Dark Accent 6" w:uiPriority="50"/>
     <w:lsdException w:name="List Table 6 Colorful Accent 6" w:uiPriority="51"/>
     <w:lsdException w:name="List Table 7 Colorful Accent 6" w:uiPriority="52"/>
+    <w:lsdException w:name="Mention" w:semiHidden="1" w:unhideWhenUsed="1"/>
+    <w:lsdException w:name="Smart Hyperlink" w:semiHidden="1" w:unhideWhenUsed="1"/>
+    <w:lsdException w:name="Hashtag" w:semiHidden="1" w:unhideWhenUsed="1"/>
+    <w:lsdException w:name="Unresolved Mention" w:semiHidden="1" w:unhideWhenUsed="1"/>
+    <w:lsdException w:name="Smart Link" w:semiHidden="1" w:unhideWhenUsed="1"/>
   </w:latentStyles>
   <w:style w:type="paragraph" w:default="1" w:styleId="Normal">
     <w:name w:val="Normal"/>

</xml_diff>